<commit_message>
commiting directly by skiping staging area
</commit_message>
<xml_diff>
--- a/git commands.docx
+++ b/git commands.docx
@@ -1524,6 +1524,13 @@
     </w:p>
     <w:p>
       <w:pPr>
+        <w:rPr>
+          <w:noProof/>
+        </w:rPr>
+      </w:pPr>
+    </w:p>
+    <w:p>
+      <w:pPr>
         <w:pStyle w:val="ListParagraph"/>
         <w:numPr>
           <w:ilvl w:val="0"/>
@@ -1533,10 +1540,332 @@
           <w:noProof/>
         </w:rPr>
       </w:pPr>
+      <w:r>
+        <w:rPr>
+          <w:noProof/>
+        </w:rPr>
+        <w:drawing>
+          <wp:inline distT="0" distB="0" distL="0" distR="0" wp14:anchorId="27F0E702" wp14:editId="5FDB06C6">
+            <wp:extent cx="5648325" cy="4667250"/>
+            <wp:effectExtent l="0" t="0" r="9525" b="0"/>
+            <wp:docPr id="1915541402" name="Picture 1"/>
+            <wp:cNvGraphicFramePr>
+              <a:graphicFrameLocks xmlns:a="http://schemas.openxmlformats.org/drawingml/2006/main" noChangeAspect="1"/>
+            </wp:cNvGraphicFramePr>
+            <a:graphic xmlns:a="http://schemas.openxmlformats.org/drawingml/2006/main">
+              <a:graphicData uri="http://schemas.openxmlformats.org/drawingml/2006/picture">
+                <pic:pic xmlns:pic="http://schemas.openxmlformats.org/drawingml/2006/picture">
+                  <pic:nvPicPr>
+                    <pic:cNvPr id="1915541402" name=""/>
+                    <pic:cNvPicPr/>
+                  </pic:nvPicPr>
+                  <pic:blipFill>
+                    <a:blip r:embed="rId7"/>
+                    <a:stretch>
+                      <a:fillRect/>
+                    </a:stretch>
+                  </pic:blipFill>
+                  <pic:spPr>
+                    <a:xfrm>
+                      <a:off x="0" y="0"/>
+                      <a:ext cx="5648325" cy="4667250"/>
+                    </a:xfrm>
+                    <a:prstGeom prst="rect">
+                      <a:avLst/>
+                    </a:prstGeom>
+                  </pic:spPr>
+                </pic:pic>
+              </a:graphicData>
+            </a:graphic>
+          </wp:inline>
+        </w:drawing>
+      </w:r>
     </w:p>
     <w:p>
       <w:pPr>
         <w:pStyle w:val="ListParagraph"/>
+        <w:numPr>
+          <w:ilvl w:val="0"/>
+          <w:numId w:val="2"/>
+        </w:numPr>
+        <w:rPr>
+          <w:noProof/>
+        </w:rPr>
+      </w:pPr>
+      <w:r>
+        <w:rPr>
+          <w:noProof/>
+        </w:rPr>
+        <w:lastRenderedPageBreak/>
+        <w:t>Git add –a</w:t>
+      </w:r>
+      <w:r>
+        <w:rPr>
+          <w:noProof/>
+        </w:rPr>
+        <w:t xml:space="preserve"> : add all the files</w:t>
+      </w:r>
+    </w:p>
+    <w:p>
+      <w:pPr>
+        <w:pStyle w:val="ListParagraph"/>
+        <w:numPr>
+          <w:ilvl w:val="0"/>
+          <w:numId w:val="2"/>
+        </w:numPr>
+        <w:rPr>
+          <w:noProof/>
+        </w:rPr>
+      </w:pPr>
+      <w:r>
+        <w:rPr>
+          <w:noProof/>
+        </w:rPr>
+        <w:t>Git commit -m “ creating first.txt”</w:t>
+      </w:r>
+      <w:r>
+        <w:rPr>
+          <w:noProof/>
+        </w:rPr>
+        <w:t>: add message</w:t>
+      </w:r>
+    </w:p>
+    <w:p>
+      <w:pPr>
+        <w:pStyle w:val="ListParagraph"/>
+        <w:numPr>
+          <w:ilvl w:val="0"/>
+          <w:numId w:val="2"/>
+        </w:numPr>
+        <w:rPr>
+          <w:noProof/>
+        </w:rPr>
+      </w:pPr>
+      <w:r>
+        <w:rPr>
+          <w:noProof/>
+        </w:rPr>
+        <w:t>Git add first.txt: add specific file</w:t>
+      </w:r>
+    </w:p>
+    <w:p>
+      <w:pPr>
+        <w:pStyle w:val="ListParagraph"/>
+        <w:numPr>
+          <w:ilvl w:val="0"/>
+          <w:numId w:val="2"/>
+        </w:numPr>
+        <w:rPr>
+          <w:noProof/>
+        </w:rPr>
+      </w:pPr>
+      <w:r>
+        <w:rPr>
+          <w:noProof/>
+        </w:rPr>
+        <w:t>Git log</w:t>
+      </w:r>
+    </w:p>
+    <w:p>
+      <w:pPr>
+        <w:pStyle w:val="ListParagraph"/>
+        <w:numPr>
+          <w:ilvl w:val="0"/>
+          <w:numId w:val="2"/>
+        </w:numPr>
+        <w:rPr>
+          <w:noProof/>
+        </w:rPr>
+      </w:pPr>
+      <w:r>
+        <w:rPr>
+          <w:noProof/>
+        </w:rPr>
+        <w:drawing>
+          <wp:inline distT="0" distB="0" distL="0" distR="0" wp14:anchorId="1426A14F" wp14:editId="29070740">
+            <wp:extent cx="5572125" cy="3562350"/>
+            <wp:effectExtent l="0" t="0" r="9525" b="0"/>
+            <wp:docPr id="910249435" name="Picture 1"/>
+            <wp:cNvGraphicFramePr>
+              <a:graphicFrameLocks xmlns:a="http://schemas.openxmlformats.org/drawingml/2006/main" noChangeAspect="1"/>
+            </wp:cNvGraphicFramePr>
+            <a:graphic xmlns:a="http://schemas.openxmlformats.org/drawingml/2006/main">
+              <a:graphicData uri="http://schemas.openxmlformats.org/drawingml/2006/picture">
+                <pic:pic xmlns:pic="http://schemas.openxmlformats.org/drawingml/2006/picture">
+                  <pic:nvPicPr>
+                    <pic:cNvPr id="910249435" name=""/>
+                    <pic:cNvPicPr/>
+                  </pic:nvPicPr>
+                  <pic:blipFill>
+                    <a:blip r:embed="rId8"/>
+                    <a:stretch>
+                      <a:fillRect/>
+                    </a:stretch>
+                  </pic:blipFill>
+                  <pic:spPr>
+                    <a:xfrm>
+                      <a:off x="0" y="0"/>
+                      <a:ext cx="5572125" cy="3562350"/>
+                    </a:xfrm>
+                    <a:prstGeom prst="rect">
+                      <a:avLst/>
+                    </a:prstGeom>
+                  </pic:spPr>
+                </pic:pic>
+              </a:graphicData>
+            </a:graphic>
+          </wp:inline>
+        </w:drawing>
+      </w:r>
+    </w:p>
+    <w:p>
+      <w:pPr>
+        <w:pStyle w:val="ListParagraph"/>
+        <w:numPr>
+          <w:ilvl w:val="0"/>
+          <w:numId w:val="2"/>
+        </w:numPr>
+        <w:rPr>
+          <w:noProof/>
+        </w:rPr>
+      </w:pPr>
+      <w:r>
+        <w:rPr>
+          <w:noProof/>
+        </w:rPr>
+        <w:drawing>
+          <wp:inline distT="0" distB="0" distL="0" distR="0" wp14:anchorId="6E39712C" wp14:editId="2CB7A6B0">
+            <wp:extent cx="4933950" cy="1724025"/>
+            <wp:effectExtent l="0" t="0" r="0" b="9525"/>
+            <wp:docPr id="1682432973" name="Picture 1"/>
+            <wp:cNvGraphicFramePr>
+              <a:graphicFrameLocks xmlns:a="http://schemas.openxmlformats.org/drawingml/2006/main" noChangeAspect="1"/>
+            </wp:cNvGraphicFramePr>
+            <a:graphic xmlns:a="http://schemas.openxmlformats.org/drawingml/2006/main">
+              <a:graphicData uri="http://schemas.openxmlformats.org/drawingml/2006/picture">
+                <pic:pic xmlns:pic="http://schemas.openxmlformats.org/drawingml/2006/picture">
+                  <pic:nvPicPr>
+                    <pic:cNvPr id="1682432973" name=""/>
+                    <pic:cNvPicPr/>
+                  </pic:nvPicPr>
+                  <pic:blipFill>
+                    <a:blip r:embed="rId9"/>
+                    <a:stretch>
+                      <a:fillRect/>
+                    </a:stretch>
+                  </pic:blipFill>
+                  <pic:spPr>
+                    <a:xfrm>
+                      <a:off x="0" y="0"/>
+                      <a:ext cx="4933950" cy="1724025"/>
+                    </a:xfrm>
+                    <a:prstGeom prst="rect">
+                      <a:avLst/>
+                    </a:prstGeom>
+                  </pic:spPr>
+                </pic:pic>
+              </a:graphicData>
+            </a:graphic>
+          </wp:inline>
+        </w:drawing>
+      </w:r>
+    </w:p>
+    <w:p>
+      <w:pPr>
+        <w:pStyle w:val="ListParagraph"/>
+        <w:numPr>
+          <w:ilvl w:val="0"/>
+          <w:numId w:val="2"/>
+        </w:numPr>
+        <w:rPr>
+          <w:noProof/>
+        </w:rPr>
+      </w:pPr>
+      <w:r>
+        <w:rPr>
+          <w:noProof/>
+        </w:rPr>
+        <w:t>Git commit -m “updating First.txt”</w:t>
+      </w:r>
+    </w:p>
+    <w:p>
+      <w:pPr>
+        <w:pStyle w:val="ListParagraph"/>
+        <w:numPr>
+          <w:ilvl w:val="0"/>
+          <w:numId w:val="2"/>
+        </w:numPr>
+        <w:rPr>
+          <w:noProof/>
+        </w:rPr>
+      </w:pPr>
+      <w:r>
+        <w:rPr>
+          <w:noProof/>
+        </w:rPr>
+        <w:t xml:space="preserve">Create new file </w:t>
+      </w:r>
+    </w:p>
+    <w:p>
+      <w:pPr>
+        <w:pStyle w:val="ListParagraph"/>
+        <w:numPr>
+          <w:ilvl w:val="0"/>
+          <w:numId w:val="2"/>
+        </w:numPr>
+        <w:rPr>
+          <w:noProof/>
+        </w:rPr>
+      </w:pPr>
+      <w:r>
+        <w:rPr>
+          <w:noProof/>
+        </w:rPr>
+        <w:lastRenderedPageBreak/>
+        <w:drawing>
+          <wp:inline distT="0" distB="0" distL="0" distR="0" wp14:anchorId="7EB2354B" wp14:editId="15B387F8">
+            <wp:extent cx="5629275" cy="3505200"/>
+            <wp:effectExtent l="0" t="0" r="9525" b="0"/>
+            <wp:docPr id="46984087" name="Picture 1"/>
+            <wp:cNvGraphicFramePr>
+              <a:graphicFrameLocks xmlns:a="http://schemas.openxmlformats.org/drawingml/2006/main" noChangeAspect="1"/>
+            </wp:cNvGraphicFramePr>
+            <a:graphic xmlns:a="http://schemas.openxmlformats.org/drawingml/2006/main">
+              <a:graphicData uri="http://schemas.openxmlformats.org/drawingml/2006/picture">
+                <pic:pic xmlns:pic="http://schemas.openxmlformats.org/drawingml/2006/picture">
+                  <pic:nvPicPr>
+                    <pic:cNvPr id="46984087" name=""/>
+                    <pic:cNvPicPr/>
+                  </pic:nvPicPr>
+                  <pic:blipFill>
+                    <a:blip r:embed="rId10"/>
+                    <a:stretch>
+                      <a:fillRect/>
+                    </a:stretch>
+                  </pic:blipFill>
+                  <pic:spPr>
+                    <a:xfrm>
+                      <a:off x="0" y="0"/>
+                      <a:ext cx="5629275" cy="3505200"/>
+                    </a:xfrm>
+                    <a:prstGeom prst="rect">
+                      <a:avLst/>
+                    </a:prstGeom>
+                  </pic:spPr>
+                </pic:pic>
+              </a:graphicData>
+            </a:graphic>
+          </wp:inline>
+        </w:drawing>
+      </w:r>
+    </w:p>
+    <w:p>
+      <w:pPr>
+        <w:pStyle w:val="ListParagraph"/>
+        <w:numPr>
+          <w:ilvl w:val="0"/>
+          <w:numId w:val="2"/>
+        </w:numPr>
         <w:rPr>
           <w:noProof/>
         </w:rPr>

</xml_diff>